<commit_message>
prompts additions and title page change function
</commit_message>
<xml_diff>
--- a/assets/Questions.docx
+++ b/assets/Questions.docx
@@ -534,7 +534,120 @@
           <w:sz w:val="28"/>
           <w:szCs w:val="28"/>
         </w:rPr>
-        <w:t>3. "Game" is the ultimate set of techniques and attitudes that enable male pick-up artists to seduce almost any woman they want.</w:t>
+        <w:t xml:space="preserve">3. </w:t>
+      </w:r>
+      <w:r>
+        <w:rPr>
+          <w:rFonts w:ascii="Times New Roman" w:hAnsi="Times New Roman" w:cs="Times New Roman"/>
+          <w:color w:val="000000" w:themeColor="text1"/>
+          <w:sz w:val="28"/>
+          <w:szCs w:val="28"/>
+        </w:rPr>
+        <w:t xml:space="preserve"> ‘</w:t>
+      </w:r>
+      <w:proofErr w:type="gramStart"/>
+      <w:r>
+        <w:rPr>
+          <w:rFonts w:ascii="Times New Roman" w:hAnsi="Times New Roman" w:cs="Times New Roman"/>
+          <w:color w:val="000000" w:themeColor="text1"/>
+          <w:sz w:val="28"/>
+          <w:szCs w:val="28"/>
+        </w:rPr>
+        <w:t>My</w:t>
+      </w:r>
+      <w:proofErr w:type="gramEnd"/>
+      <w:r>
+        <w:rPr>
+          <w:rFonts w:ascii="Times New Roman" w:hAnsi="Times New Roman" w:cs="Times New Roman"/>
+          <w:color w:val="000000" w:themeColor="text1"/>
+          <w:sz w:val="28"/>
+          <w:szCs w:val="28"/>
+        </w:rPr>
+        <w:t xml:space="preserve"> ‘game’</w:t>
+      </w:r>
+      <w:r>
+        <w:rPr>
+          <w:rFonts w:ascii="Times New Roman" w:hAnsi="Times New Roman" w:cs="Times New Roman"/>
+          <w:color w:val="000000" w:themeColor="text1"/>
+          <w:sz w:val="28"/>
+          <w:szCs w:val="28"/>
+        </w:rPr>
+        <w:t xml:space="preserve"> is </w:t>
+      </w:r>
+      <w:r>
+        <w:rPr>
+          <w:rFonts w:ascii="Times New Roman" w:hAnsi="Times New Roman" w:cs="Times New Roman"/>
+          <w:color w:val="000000" w:themeColor="text1"/>
+          <w:sz w:val="28"/>
+          <w:szCs w:val="28"/>
+        </w:rPr>
+        <w:t xml:space="preserve">lacking, bro. What is a guy to do?’ An appropriate answer </w:t>
+      </w:r>
+      <w:r>
+        <w:rPr>
+          <w:rFonts w:ascii="Times New Roman" w:hAnsi="Times New Roman" w:cs="Times New Roman"/>
+          <w:color w:val="000000" w:themeColor="text1"/>
+          <w:sz w:val="28"/>
+          <w:szCs w:val="28"/>
+        </w:rPr>
+        <w:t xml:space="preserve">within the tenets of misandry </w:t>
+      </w:r>
+      <w:r>
+        <w:rPr>
+          <w:rFonts w:ascii="Times New Roman" w:hAnsi="Times New Roman" w:cs="Times New Roman"/>
+          <w:color w:val="000000" w:themeColor="text1"/>
+          <w:sz w:val="28"/>
+          <w:szCs w:val="28"/>
+        </w:rPr>
+        <w:t>would be:</w:t>
+      </w:r>
+    </w:p>
+    <w:p>
+      <w:pPr>
+        <w:rPr>
+          <w:rFonts w:ascii="Times New Roman" w:hAnsi="Times New Roman" w:cs="Times New Roman"/>
+          <w:color w:val="000000" w:themeColor="text1"/>
+          <w:sz w:val="28"/>
+          <w:szCs w:val="28"/>
+        </w:rPr>
+      </w:pPr>
+    </w:p>
+    <w:p>
+      <w:pPr>
+        <w:ind w:left="720"/>
+        <w:rPr>
+          <w:rFonts w:ascii="Times New Roman" w:hAnsi="Times New Roman" w:cs="Times New Roman"/>
+          <w:color w:val="000000" w:themeColor="text1"/>
+          <w:sz w:val="28"/>
+          <w:szCs w:val="28"/>
+        </w:rPr>
+      </w:pPr>
+      <w:r>
+        <w:rPr>
+          <w:rFonts w:ascii="Times New Roman" w:hAnsi="Times New Roman" w:cs="Times New Roman"/>
+          <w:color w:val="000000" w:themeColor="text1"/>
+          <w:sz w:val="28"/>
+          <w:szCs w:val="28"/>
+        </w:rPr>
+        <w:t xml:space="preserve">A. </w:t>
+      </w:r>
+      <w:r>
+        <w:rPr>
+          <w:rFonts w:ascii="Times New Roman" w:hAnsi="Times New Roman" w:cs="Times New Roman"/>
+          <w:color w:val="000000" w:themeColor="text1"/>
+          <w:sz w:val="28"/>
+          <w:szCs w:val="28"/>
+        </w:rPr>
+        <w:t xml:space="preserve"> ‘Stop messing with Western Women, they are indoctrinated with evil feminist propaganda’</w:t>
+      </w:r>
+      <w:r>
+        <w:rPr>
+          <w:rFonts w:ascii="Times New Roman" w:hAnsi="Times New Roman" w:cs="Times New Roman"/>
+          <w:color w:val="000000" w:themeColor="text1"/>
+          <w:sz w:val="28"/>
+          <w:szCs w:val="28"/>
+        </w:rPr>
+        <w:t xml:space="preserve"> </w:t>
       </w:r>
     </w:p>
     <w:p>
@@ -564,18 +677,63 @@
           <w:szCs w:val="28"/>
         </w:rPr>
         <w:tab/>
-        <w:t>True</w:t>
-      </w:r>
-    </w:p>
-    <w:p>
-      <w:pPr>
-        <w:rPr>
-          <w:rFonts w:ascii="Times New Roman" w:hAnsi="Times New Roman" w:cs="Times New Roman"/>
-          <w:color w:val="000000" w:themeColor="text1"/>
-          <w:sz w:val="28"/>
-          <w:szCs w:val="28"/>
-        </w:rPr>
-      </w:pPr>
+      </w:r>
+      <w:r>
+        <w:rPr>
+          <w:rFonts w:ascii="Times New Roman" w:hAnsi="Times New Roman" w:cs="Times New Roman"/>
+          <w:color w:val="000000" w:themeColor="text1"/>
+          <w:sz w:val="28"/>
+          <w:szCs w:val="28"/>
+        </w:rPr>
+        <w:t>B.</w:t>
+      </w:r>
+      <w:r>
+        <w:rPr>
+          <w:rFonts w:ascii="Times New Roman" w:hAnsi="Times New Roman" w:cs="Times New Roman"/>
+          <w:color w:val="000000" w:themeColor="text1"/>
+          <w:sz w:val="28"/>
+          <w:szCs w:val="28"/>
+        </w:rPr>
+        <w:t xml:space="preserve"> </w:t>
+      </w:r>
+      <w:r>
+        <w:rPr>
+          <w:rFonts w:ascii="Times New Roman" w:hAnsi="Times New Roman" w:cs="Times New Roman"/>
+          <w:color w:val="000000" w:themeColor="text1"/>
+          <w:sz w:val="28"/>
+          <w:szCs w:val="28"/>
+        </w:rPr>
+        <w:t xml:space="preserve"> Find a </w:t>
+      </w:r>
+      <w:r>
+        <w:rPr>
+          <w:rFonts w:ascii="Times New Roman" w:hAnsi="Times New Roman" w:cs="Times New Roman"/>
+          <w:color w:val="000000" w:themeColor="text1"/>
+          <w:sz w:val="28"/>
+          <w:szCs w:val="28"/>
+        </w:rPr>
+        <w:t xml:space="preserve">HB (hot babe) who is DTF (down to </w:t>
+      </w:r>
+      <w:proofErr w:type="spellStart"/>
+      <w:r>
+        <w:rPr>
+          <w:rFonts w:ascii="Times New Roman" w:hAnsi="Times New Roman" w:cs="Times New Roman"/>
+          <w:color w:val="000000" w:themeColor="text1"/>
+          <w:sz w:val="28"/>
+          <w:szCs w:val="28"/>
+        </w:rPr>
+        <w:t>eff</w:t>
+      </w:r>
+      <w:proofErr w:type="spellEnd"/>
+      <w:r>
+        <w:rPr>
+          <w:rFonts w:ascii="Times New Roman" w:hAnsi="Times New Roman" w:cs="Times New Roman"/>
+          <w:color w:val="000000" w:themeColor="text1"/>
+          <w:sz w:val="28"/>
+          <w:szCs w:val="28"/>
+        </w:rPr>
+        <w:t>)</w:t>
+      </w:r>
     </w:p>
     <w:p>
       <w:pPr>
@@ -594,35 +752,133 @@
           <w:szCs w:val="28"/>
         </w:rPr>
         <w:tab/>
-        <w:t>False</w:t>
-      </w:r>
-    </w:p>
-    <w:p>
-      <w:pPr>
-        <w:rPr>
-          <w:rFonts w:ascii="Times New Roman" w:hAnsi="Times New Roman" w:cs="Times New Roman"/>
-          <w:color w:val="000000" w:themeColor="text1"/>
-          <w:sz w:val="28"/>
-          <w:szCs w:val="28"/>
-        </w:rPr>
-      </w:pPr>
-    </w:p>
-    <w:p>
-      <w:pPr>
-        <w:rPr>
-          <w:rFonts w:ascii="Times New Roman" w:hAnsi="Times New Roman" w:cs="Times New Roman"/>
-          <w:color w:val="000000" w:themeColor="text1"/>
-          <w:sz w:val="28"/>
-          <w:szCs w:val="28"/>
-        </w:rPr>
-      </w:pPr>
-      <w:r>
-        <w:rPr>
-          <w:rFonts w:ascii="Times New Roman" w:hAnsi="Times New Roman" w:cs="Times New Roman"/>
-          <w:color w:val="000000" w:themeColor="text1"/>
-          <w:sz w:val="28"/>
-          <w:szCs w:val="28"/>
-        </w:rPr>
+      </w:r>
+    </w:p>
+    <w:p>
+      <w:pPr>
+        <w:rPr>
+          <w:rFonts w:ascii="Times New Roman" w:hAnsi="Times New Roman" w:cs="Times New Roman"/>
+          <w:color w:val="000000" w:themeColor="text1"/>
+          <w:sz w:val="28"/>
+          <w:szCs w:val="28"/>
+        </w:rPr>
+      </w:pPr>
+      <w:r>
+        <w:rPr>
+          <w:rFonts w:ascii="Times New Roman" w:hAnsi="Times New Roman" w:cs="Times New Roman"/>
+          <w:color w:val="000000" w:themeColor="text1"/>
+          <w:sz w:val="28"/>
+          <w:szCs w:val="28"/>
+        </w:rPr>
+        <w:tab/>
+        <w:t>C.</w:t>
+      </w:r>
+      <w:r>
+        <w:rPr>
+          <w:rFonts w:ascii="Times New Roman" w:hAnsi="Times New Roman" w:cs="Times New Roman"/>
+          <w:color w:val="000000" w:themeColor="text1"/>
+          <w:sz w:val="28"/>
+          <w:szCs w:val="28"/>
+        </w:rPr>
+        <w:t xml:space="preserve"> </w:t>
+      </w:r>
+      <w:proofErr w:type="gramStart"/>
+      <w:r>
+        <w:rPr>
+          <w:rFonts w:ascii="Times New Roman" w:hAnsi="Times New Roman" w:cs="Times New Roman"/>
+          <w:color w:val="000000" w:themeColor="text1"/>
+          <w:sz w:val="28"/>
+          <w:szCs w:val="28"/>
+        </w:rPr>
+        <w:t>get</w:t>
+      </w:r>
+      <w:proofErr w:type="gramEnd"/>
+      <w:r>
+        <w:rPr>
+          <w:rFonts w:ascii="Times New Roman" w:hAnsi="Times New Roman" w:cs="Times New Roman"/>
+          <w:color w:val="000000" w:themeColor="text1"/>
+          <w:sz w:val="28"/>
+          <w:szCs w:val="28"/>
+        </w:rPr>
+        <w:t xml:space="preserve"> a hobby!</w:t>
+      </w:r>
+    </w:p>
+    <w:p>
+      <w:pPr>
+        <w:rPr>
+          <w:rFonts w:ascii="Times New Roman" w:hAnsi="Times New Roman" w:cs="Times New Roman"/>
+          <w:color w:val="000000" w:themeColor="text1"/>
+          <w:sz w:val="28"/>
+          <w:szCs w:val="28"/>
+        </w:rPr>
+      </w:pPr>
+    </w:p>
+    <w:p>
+      <w:pPr>
+        <w:rPr>
+          <w:rFonts w:ascii="Times New Roman" w:hAnsi="Times New Roman" w:cs="Times New Roman"/>
+          <w:color w:val="000000" w:themeColor="text1"/>
+          <w:sz w:val="28"/>
+          <w:szCs w:val="28"/>
+        </w:rPr>
+      </w:pPr>
+      <w:r>
+        <w:rPr>
+          <w:rFonts w:ascii="Times New Roman" w:hAnsi="Times New Roman" w:cs="Times New Roman"/>
+          <w:color w:val="000000" w:themeColor="text1"/>
+          <w:sz w:val="28"/>
+          <w:szCs w:val="28"/>
+        </w:rPr>
+        <w:tab/>
+        <w:t>D.</w:t>
+      </w:r>
+      <w:r>
+        <w:rPr>
+          <w:rFonts w:ascii="Times New Roman" w:hAnsi="Times New Roman" w:cs="Times New Roman"/>
+          <w:color w:val="000000" w:themeColor="text1"/>
+          <w:sz w:val="28"/>
+          <w:szCs w:val="28"/>
+        </w:rPr>
+        <w:t xml:space="preserve"> A &amp; B</w:t>
+      </w:r>
+    </w:p>
+    <w:p>
+      <w:pPr>
+        <w:rPr>
+          <w:rFonts w:ascii="Times New Roman" w:hAnsi="Times New Roman" w:cs="Times New Roman"/>
+          <w:color w:val="000000" w:themeColor="text1"/>
+          <w:sz w:val="28"/>
+          <w:szCs w:val="28"/>
+        </w:rPr>
+      </w:pPr>
+    </w:p>
+    <w:p>
+      <w:pPr>
+        <w:rPr>
+          <w:rFonts w:ascii="Times New Roman" w:hAnsi="Times New Roman" w:cs="Times New Roman"/>
+          <w:color w:val="000000" w:themeColor="text1"/>
+          <w:sz w:val="28"/>
+          <w:szCs w:val="28"/>
+        </w:rPr>
+      </w:pPr>
+    </w:p>
+    <w:p>
+      <w:pPr>
+        <w:rPr>
+          <w:rFonts w:ascii="Times New Roman" w:hAnsi="Times New Roman" w:cs="Times New Roman"/>
+          <w:color w:val="000000" w:themeColor="text1"/>
+          <w:sz w:val="28"/>
+          <w:szCs w:val="28"/>
+        </w:rPr>
+      </w:pPr>
+      <w:r>
+        <w:rPr>
+          <w:rFonts w:ascii="Times New Roman" w:hAnsi="Times New Roman" w:cs="Times New Roman"/>
+          <w:color w:val="000000" w:themeColor="text1"/>
+          <w:sz w:val="28"/>
+          <w:szCs w:val="28"/>
+        </w:rPr>
+        <w:lastRenderedPageBreak/>
         <w:t>4. The "</w:t>
       </w:r>
       <w:proofErr w:type="spellStart"/>
@@ -736,21 +992,21 @@
     </w:p>
     <w:p>
       <w:pPr>
-        <w:rPr>
-          <w:rFonts w:ascii="Times New Roman" w:hAnsi="Times New Roman" w:cs="Times New Roman"/>
-          <w:color w:val="000000" w:themeColor="text1"/>
-          <w:sz w:val="28"/>
-          <w:szCs w:val="28"/>
-        </w:rPr>
-      </w:pPr>
-      <w:r>
-        <w:rPr>
-          <w:rFonts w:ascii="Times New Roman" w:hAnsi="Times New Roman" w:cs="Times New Roman"/>
-          <w:color w:val="000000" w:themeColor="text1"/>
-          <w:sz w:val="28"/>
-          <w:szCs w:val="28"/>
-        </w:rPr>
-        <w:tab/>
+        <w:ind w:left="720"/>
+        <w:rPr>
+          <w:rFonts w:ascii="Times New Roman" w:hAnsi="Times New Roman" w:cs="Times New Roman"/>
+          <w:color w:val="000000" w:themeColor="text1"/>
+          <w:sz w:val="28"/>
+          <w:szCs w:val="28"/>
+        </w:rPr>
+      </w:pPr>
+      <w:r>
+        <w:rPr>
+          <w:rFonts w:ascii="Times New Roman" w:hAnsi="Times New Roman" w:cs="Times New Roman"/>
+          <w:color w:val="000000" w:themeColor="text1"/>
+          <w:sz w:val="28"/>
+          <w:szCs w:val="28"/>
+        </w:rPr>
         <w:t>C. A layer of ozone in the Earth's atmosphere consisting of Old Spice products</w:t>
       </w:r>
     </w:p>
@@ -885,22 +1141,33 @@
     </w:p>
     <w:p>
       <w:pPr>
-        <w:rPr>
-          <w:rFonts w:ascii="Times New Roman" w:hAnsi="Times New Roman" w:cs="Times New Roman"/>
-          <w:color w:val="000000" w:themeColor="text1"/>
-          <w:sz w:val="28"/>
-          <w:szCs w:val="28"/>
-        </w:rPr>
-      </w:pPr>
-      <w:r>
-        <w:rPr>
-          <w:rFonts w:ascii="Times New Roman" w:hAnsi="Times New Roman" w:cs="Times New Roman"/>
-          <w:color w:val="000000" w:themeColor="text1"/>
-          <w:sz w:val="28"/>
-          <w:szCs w:val="28"/>
-        </w:rPr>
-        <w:tab/>
-        <w:t>B. An identity adopted by dateless men; short for involuntarily celibate</w:t>
+        <w:ind w:left="720"/>
+        <w:rPr>
+          <w:rFonts w:ascii="Times New Roman" w:hAnsi="Times New Roman" w:cs="Times New Roman"/>
+          <w:color w:val="000000" w:themeColor="text1"/>
+          <w:sz w:val="28"/>
+          <w:szCs w:val="28"/>
+        </w:rPr>
+      </w:pPr>
+      <w:r>
+        <w:rPr>
+          <w:rFonts w:ascii="Times New Roman" w:hAnsi="Times New Roman" w:cs="Times New Roman"/>
+          <w:color w:val="000000" w:themeColor="text1"/>
+          <w:sz w:val="28"/>
+          <w:szCs w:val="28"/>
+        </w:rPr>
+        <w:t xml:space="preserve">B. An identity adopted by dateless men; short for involuntarily </w:t>
+      </w:r>
+      <w:bookmarkStart w:id="0" w:name="_GoBack"/>
+      <w:bookmarkEnd w:id="0"/>
+      <w:r>
+        <w:rPr>
+          <w:rFonts w:ascii="Times New Roman" w:hAnsi="Times New Roman" w:cs="Times New Roman"/>
+          <w:color w:val="000000" w:themeColor="text1"/>
+          <w:sz w:val="28"/>
+          <w:szCs w:val="28"/>
+        </w:rPr>
+        <w:t>celibate</w:t>
       </w:r>
     </w:p>
     <w:p>
@@ -1467,16 +1734,7 @@
           <w:sz w:val="28"/>
           <w:szCs w:val="28"/>
         </w:rPr>
-        <w:t xml:space="preserve"> </w:t>
-      </w:r>
-      <w:r>
-        <w:rPr>
-          <w:rFonts w:ascii="Times New Roman" w:hAnsi="Times New Roman" w:cs="Times New Roman"/>
-          <w:color w:val="000000" w:themeColor="text1"/>
-          <w:sz w:val="28"/>
-          <w:szCs w:val="28"/>
-        </w:rPr>
-        <w:t xml:space="preserve">character from a popular graphic novel whose name is </w:t>
+        <w:t xml:space="preserve"> character from a popular graphic novel whose name is </w:t>
       </w:r>
       <w:proofErr w:type="spellStart"/>
       <w:r>
@@ -1859,8 +2117,6 @@
         </w:rPr>
         <w:t xml:space="preserve">True </w:t>
       </w:r>
-      <w:bookmarkStart w:id="0" w:name="_GoBack"/>
-      <w:bookmarkEnd w:id="0"/>
     </w:p>
     <w:p>
       <w:pPr>

</xml_diff>